<commit_message>
Draft RTK VII Done
</commit_message>
<xml_diff>
--- a/RTK VII/Draft/RTK VII - Komisi D.docx
+++ b/RTK VII/Draft/RTK VII - Komisi D.docx
@@ -67,15 +67,7 @@
           <w:bCs/>
           <w:lang w:val="en-US"/>
         </w:rPr>
-        <w:t xml:space="preserve"> GARIS BESAR HALUAN ORGANISASI</w:t>
-      </w:r>
-      <w:r>
-        <w:rPr>
-          <w:b/>
-          <w:bCs/>
-          <w:lang w:val="en-US"/>
-        </w:rPr>
-        <w:t xml:space="preserve"> </w:t>
+        <w:t xml:space="preserve"> GARIS BESAR HALUAN ORGANISASI </w:t>
       </w:r>
     </w:p>
     <w:p>
@@ -2029,7 +2021,7 @@
         <w:rPr>
           <w:lang w:val="en-US"/>
         </w:rPr>
-        <w:t>03</w:t>
+        <w:t>14</w:t>
       </w:r>
       <w:r>
         <w:t xml:space="preserve"> WIB</w:t>

</xml_diff>